<commit_message>
check the design decision and prototype parts
</commit_message>
<xml_diff>
--- a/Documents/Interim Report/Design_Decision.docx
+++ b/Documents/Interim Report/Design_Decision.docx
@@ -5,58 +5,57 @@
     <w:p>
       <w:pPr>
         <w:rPr>
+          <w:b/>
+          <w:bCs/>
+          <w:sz w:val="44"/>
+          <w:szCs w:val="44"/>
+        </w:rPr>
+      </w:pPr>
+      <w:r>
+        <w:rPr>
           <w:rFonts w:hint="eastAsia"/>
           <w:b/>
           <w:bCs/>
           <w:sz w:val="44"/>
           <w:szCs w:val="44"/>
         </w:rPr>
-      </w:pPr>
-      <w:r>
-        <w:rPr>
-          <w:rFonts w:hint="eastAsia"/>
+        <w:t>De</w:t>
+      </w:r>
+      <w:r>
+        <w:rPr>
           <w:b/>
           <w:bCs/>
           <w:sz w:val="44"/>
           <w:szCs w:val="44"/>
         </w:rPr>
-        <w:t>De</w:t>
-      </w:r>
-      <w:r>
-        <w:rPr>
-          <w:b/>
-          <w:bCs/>
-          <w:sz w:val="44"/>
-          <w:szCs w:val="44"/>
-        </w:rPr>
         <w:t>sign Decisions</w:t>
       </w:r>
     </w:p>
     <w:p>
       <w:pPr>
         <w:rPr>
-          <w:sz w:val="28"/>
-          <w:szCs w:val="28"/>
-        </w:rPr>
-      </w:pPr>
-      <w:r>
-        <w:rPr>
-          <w:sz w:val="28"/>
-          <w:szCs w:val="28"/>
+          <w:sz w:val="24"/>
+          <w:szCs w:val="24"/>
+        </w:rPr>
+      </w:pPr>
+      <w:r>
+        <w:rPr>
+          <w:sz w:val="24"/>
+          <w:szCs w:val="24"/>
         </w:rPr>
         <w:t xml:space="preserve">This section will </w:t>
       </w:r>
       <w:r>
         <w:rPr>
-          <w:sz w:val="28"/>
-          <w:szCs w:val="28"/>
+          <w:sz w:val="24"/>
+          <w:szCs w:val="24"/>
         </w:rPr>
         <w:t>discuss</w:t>
       </w:r>
       <w:r>
         <w:rPr>
-          <w:sz w:val="28"/>
-          <w:szCs w:val="28"/>
+          <w:sz w:val="24"/>
+          <w:szCs w:val="24"/>
         </w:rPr>
         <w:t xml:space="preserve"> design decisions in the project, including software, hardware, and development tool.</w:t>
       </w:r>
@@ -64,8 +63,8 @@
     <w:p>
       <w:pPr>
         <w:rPr>
-          <w:sz w:val="28"/>
-          <w:szCs w:val="28"/>
+          <w:sz w:val="24"/>
+          <w:szCs w:val="24"/>
         </w:rPr>
       </w:pPr>
     </w:p>
@@ -102,7 +101,7 @@
           <w:sz w:val="28"/>
           <w:szCs w:val="28"/>
         </w:rPr>
-        <w:t>-</w:t>
+        <w:t>–</w:t>
       </w:r>
       <w:r>
         <w:rPr>
@@ -117,178 +116,288 @@
         <w:pStyle w:val="a7"/>
         <w:ind w:left="360" w:firstLineChars="0" w:firstLine="0"/>
         <w:rPr>
-          <w:sz w:val="28"/>
-          <w:szCs w:val="28"/>
-        </w:rPr>
-      </w:pPr>
-      <w:r>
-        <w:rPr>
-          <w:sz w:val="28"/>
-          <w:szCs w:val="28"/>
-        </w:rPr>
-        <w:t>The</w:t>
-      </w:r>
-      <w:r>
-        <w:rPr>
-          <w:sz w:val="28"/>
-          <w:szCs w:val="28"/>
+          <w:sz w:val="24"/>
+          <w:szCs w:val="24"/>
+        </w:rPr>
+      </w:pPr>
+      <w:r>
+        <w:rPr>
+          <w:rFonts w:hint="eastAsia"/>
+          <w:sz w:val="24"/>
+          <w:szCs w:val="24"/>
+        </w:rPr>
+        <w:t>T</w:t>
+      </w:r>
+      <w:r>
+        <w:rPr>
+          <w:sz w:val="24"/>
+          <w:szCs w:val="24"/>
+        </w:rPr>
+        <w:t xml:space="preserve">he </w:t>
+      </w:r>
+      <w:r>
+        <w:rPr>
+          <w:sz w:val="24"/>
+          <w:szCs w:val="24"/>
+        </w:rPr>
+        <w:t>Alternative</w:t>
+      </w:r>
+      <w:r>
+        <w:rPr>
+          <w:sz w:val="24"/>
+          <w:szCs w:val="24"/>
+        </w:rPr>
+        <w:t>s include Android and IOS. After deep consideration about the system mechanisms and market factors, t</w:t>
+      </w:r>
+      <w:r>
+        <w:rPr>
+          <w:sz w:val="24"/>
+          <w:szCs w:val="24"/>
+        </w:rPr>
+        <w:t>he</w:t>
+      </w:r>
+      <w:r>
+        <w:rPr>
+          <w:sz w:val="24"/>
+          <w:szCs w:val="24"/>
         </w:rPr>
         <w:t xml:space="preserve"> </w:t>
       </w:r>
       <w:r>
         <w:rPr>
-          <w:sz w:val="28"/>
-          <w:szCs w:val="28"/>
+          <w:sz w:val="24"/>
+          <w:szCs w:val="24"/>
         </w:rPr>
         <w:t>application</w:t>
       </w:r>
       <w:r>
         <w:rPr>
-          <w:sz w:val="28"/>
-          <w:szCs w:val="28"/>
+          <w:sz w:val="24"/>
+          <w:szCs w:val="24"/>
         </w:rPr>
         <w:t xml:space="preserve"> will be built</w:t>
       </w:r>
       <w:r>
         <w:rPr>
-          <w:sz w:val="28"/>
-          <w:szCs w:val="28"/>
+          <w:sz w:val="24"/>
+          <w:szCs w:val="24"/>
         </w:rPr>
         <w:t xml:space="preserve"> on Android, the most popular mobile operating system</w:t>
       </w:r>
       <w:r>
         <w:rPr>
-          <w:sz w:val="28"/>
-          <w:szCs w:val="28"/>
+          <w:sz w:val="24"/>
+          <w:szCs w:val="24"/>
         </w:rPr>
         <w:t xml:space="preserve"> all over the</w:t>
       </w:r>
       <w:r>
         <w:rPr>
-          <w:sz w:val="28"/>
-          <w:szCs w:val="28"/>
-        </w:rPr>
-        <w:t xml:space="preserve"> world. There are various of development tools and existed application based on Android, which</w:t>
-      </w:r>
-      <w:r>
-        <w:rPr>
-          <w:sz w:val="28"/>
-          <w:szCs w:val="28"/>
+          <w:sz w:val="24"/>
+          <w:szCs w:val="24"/>
+        </w:rPr>
+        <w:t xml:space="preserve"> world. </w:t>
+      </w:r>
+      <w:r>
+        <w:rPr>
+          <w:sz w:val="24"/>
+          <w:szCs w:val="24"/>
+        </w:rPr>
+        <w:t xml:space="preserve">The main reason is </w:t>
+      </w:r>
+      <w:r>
+        <w:rPr>
+          <w:sz w:val="24"/>
+          <w:szCs w:val="24"/>
+        </w:rPr>
+        <w:t>that Android is a</w:t>
+      </w:r>
+      <w:r>
+        <w:rPr>
+          <w:rFonts w:hint="eastAsia"/>
+          <w:sz w:val="24"/>
+          <w:szCs w:val="24"/>
+        </w:rPr>
+        <w:t>n</w:t>
+      </w:r>
+      <w:r>
+        <w:rPr>
+          <w:sz w:val="24"/>
+          <w:szCs w:val="24"/>
+        </w:rPr>
+        <w:t xml:space="preserve"> open-source OS. </w:t>
+      </w:r>
+      <w:r>
+        <w:rPr>
+          <w:sz w:val="24"/>
+          <w:szCs w:val="24"/>
+        </w:rPr>
+        <w:t>There are various of development tools and existed application based on Android, which</w:t>
+      </w:r>
+      <w:r>
+        <w:rPr>
+          <w:sz w:val="24"/>
+          <w:szCs w:val="24"/>
         </w:rPr>
         <w:t xml:space="preserve"> </w:t>
       </w:r>
       <w:r>
         <w:rPr>
-          <w:sz w:val="28"/>
-          <w:szCs w:val="28"/>
+          <w:sz w:val="24"/>
+          <w:szCs w:val="24"/>
         </w:rPr>
         <w:t>can</w:t>
       </w:r>
       <w:r>
         <w:rPr>
-          <w:sz w:val="28"/>
-          <w:szCs w:val="28"/>
+          <w:sz w:val="24"/>
+          <w:szCs w:val="24"/>
         </w:rPr>
         <w:t xml:space="preserve"> be</w:t>
       </w:r>
       <w:r>
         <w:rPr>
-          <w:sz w:val="28"/>
-          <w:szCs w:val="28"/>
+          <w:sz w:val="24"/>
+          <w:szCs w:val="24"/>
         </w:rPr>
         <w:t xml:space="preserve"> take advantage</w:t>
       </w:r>
       <w:r>
         <w:rPr>
-          <w:sz w:val="28"/>
-          <w:szCs w:val="28"/>
+          <w:sz w:val="24"/>
+          <w:szCs w:val="24"/>
         </w:rPr>
         <w:t>d</w:t>
       </w:r>
       <w:r>
         <w:rPr>
-          <w:sz w:val="28"/>
-          <w:szCs w:val="28"/>
+          <w:sz w:val="24"/>
+          <w:szCs w:val="24"/>
         </w:rPr>
         <w:t xml:space="preserve"> to simplify </w:t>
       </w:r>
       <w:r>
         <w:rPr>
-          <w:sz w:val="28"/>
-          <w:szCs w:val="28"/>
+          <w:sz w:val="24"/>
+          <w:szCs w:val="24"/>
         </w:rPr>
         <w:t>the</w:t>
       </w:r>
       <w:r>
         <w:rPr>
-          <w:sz w:val="28"/>
-          <w:szCs w:val="28"/>
+          <w:sz w:val="24"/>
+          <w:szCs w:val="24"/>
         </w:rPr>
         <w:t xml:space="preserve"> work. </w:t>
       </w:r>
       <w:r>
         <w:rPr>
-          <w:sz w:val="28"/>
-          <w:szCs w:val="28"/>
+          <w:sz w:val="24"/>
+          <w:szCs w:val="24"/>
+        </w:rPr>
+        <w:t xml:space="preserve">Another important point is the mechanism. IOS has a very strict background management and sandbox mechanism which might limit the background running efficiency and </w:t>
+      </w:r>
+      <w:r>
+        <w:rPr>
+          <w:sz w:val="24"/>
+          <w:szCs w:val="24"/>
+        </w:rPr>
+        <w:t>access permission</w:t>
+      </w:r>
+      <w:r>
+        <w:rPr>
+          <w:sz w:val="24"/>
+          <w:szCs w:val="24"/>
+        </w:rPr>
+        <w:t xml:space="preserve"> to the other memory space. </w:t>
+      </w:r>
+      <w:r>
+        <w:rPr>
+          <w:sz w:val="24"/>
+          <w:szCs w:val="24"/>
         </w:rPr>
         <w:t>Additionally</w:t>
       </w:r>
       <w:r>
         <w:rPr>
-          <w:sz w:val="28"/>
-          <w:szCs w:val="28"/>
+          <w:sz w:val="24"/>
+          <w:szCs w:val="24"/>
         </w:rPr>
         <w:t xml:space="preserve">, </w:t>
       </w:r>
       <w:r>
         <w:rPr>
-          <w:sz w:val="28"/>
-          <w:szCs w:val="28"/>
+          <w:sz w:val="24"/>
+          <w:szCs w:val="24"/>
         </w:rPr>
         <w:t>different from</w:t>
       </w:r>
       <w:r>
         <w:rPr>
-          <w:sz w:val="28"/>
-          <w:szCs w:val="28"/>
+          <w:sz w:val="24"/>
+          <w:szCs w:val="24"/>
         </w:rPr>
         <w:t xml:space="preserve"> IOS development, which is limited in </w:t>
       </w:r>
       <w:r>
         <w:rPr>
-          <w:sz w:val="28"/>
-          <w:szCs w:val="28"/>
+          <w:sz w:val="24"/>
+          <w:szCs w:val="24"/>
         </w:rPr>
         <w:t>Mac OS X,</w:t>
       </w:r>
       <w:r>
         <w:rPr>
-          <w:sz w:val="28"/>
-          <w:szCs w:val="28"/>
+          <w:sz w:val="24"/>
+          <w:szCs w:val="24"/>
         </w:rPr>
         <w:t xml:space="preserve"> Android application can be built in any environment</w:t>
       </w:r>
       <w:r>
         <w:rPr>
-          <w:sz w:val="28"/>
-          <w:szCs w:val="28"/>
+          <w:sz w:val="24"/>
+          <w:szCs w:val="24"/>
         </w:rPr>
         <w:t xml:space="preserve">. That makes </w:t>
       </w:r>
       <w:r>
         <w:rPr>
-          <w:sz w:val="28"/>
-          <w:szCs w:val="28"/>
+          <w:sz w:val="24"/>
+          <w:szCs w:val="24"/>
         </w:rPr>
         <w:t xml:space="preserve">the </w:t>
       </w:r>
       <w:r>
         <w:rPr>
-          <w:sz w:val="28"/>
-          <w:szCs w:val="28"/>
-        </w:rPr>
-        <w:t>work convenient.</w:t>
-      </w:r>
+          <w:sz w:val="24"/>
+          <w:szCs w:val="24"/>
+        </w:rPr>
+        <w:t xml:space="preserve">work </w:t>
+      </w:r>
+      <w:r>
+        <w:rPr>
+          <w:sz w:val="24"/>
+          <w:szCs w:val="24"/>
+        </w:rPr>
+        <w:t xml:space="preserve">more </w:t>
+      </w:r>
+      <w:r>
+        <w:rPr>
+          <w:sz w:val="24"/>
+          <w:szCs w:val="24"/>
+        </w:rPr>
+        <w:t>convenient.</w:t>
+      </w:r>
+    </w:p>
+    <w:p>
+      <w:pPr>
+        <w:pStyle w:val="a7"/>
+        <w:ind w:left="360" w:firstLineChars="0" w:firstLine="0"/>
+        <w:rPr>
+          <w:sz w:val="28"/>
+          <w:szCs w:val="28"/>
+        </w:rPr>
+      </w:pPr>
     </w:p>
     <w:p>
       <w:pPr>
@@ -359,185 +468,189 @@
         <w:pStyle w:val="a7"/>
         <w:ind w:left="360" w:firstLineChars="0" w:firstLine="0"/>
         <w:rPr>
-          <w:sz w:val="28"/>
-          <w:szCs w:val="28"/>
-        </w:rPr>
-      </w:pPr>
-      <w:r>
-        <w:rPr>
-          <w:sz w:val="28"/>
-          <w:szCs w:val="28"/>
+          <w:sz w:val="24"/>
+          <w:szCs w:val="24"/>
+        </w:rPr>
+      </w:pPr>
+      <w:r>
+        <w:rPr>
+          <w:sz w:val="24"/>
+          <w:szCs w:val="24"/>
         </w:rPr>
         <w:t>There is no</w:t>
       </w:r>
       <w:r>
         <w:rPr>
-          <w:sz w:val="28"/>
-          <w:szCs w:val="28"/>
+          <w:sz w:val="24"/>
+          <w:szCs w:val="24"/>
         </w:rPr>
         <w:t xml:space="preserve"> development framework</w:t>
       </w:r>
       <w:r>
         <w:rPr>
-          <w:sz w:val="28"/>
-          <w:szCs w:val="28"/>
+          <w:sz w:val="24"/>
+          <w:szCs w:val="24"/>
         </w:rPr>
         <w:t xml:space="preserve"> will be used</w:t>
       </w:r>
       <w:r>
         <w:rPr>
-          <w:sz w:val="28"/>
-          <w:szCs w:val="28"/>
+          <w:sz w:val="24"/>
+          <w:szCs w:val="24"/>
         </w:rPr>
         <w:t xml:space="preserve"> to build </w:t>
       </w:r>
       <w:r>
         <w:rPr>
-          <w:sz w:val="28"/>
-          <w:szCs w:val="28"/>
+          <w:sz w:val="24"/>
+          <w:szCs w:val="24"/>
         </w:rPr>
         <w:t>the</w:t>
       </w:r>
       <w:r>
         <w:rPr>
-          <w:sz w:val="28"/>
-          <w:szCs w:val="28"/>
+          <w:sz w:val="24"/>
+          <w:szCs w:val="24"/>
         </w:rPr>
         <w:t xml:space="preserve"> application. The biggest reason is multiple </w:t>
       </w:r>
       <w:r>
         <w:rPr>
-          <w:sz w:val="28"/>
-          <w:szCs w:val="28"/>
+          <w:sz w:val="24"/>
+          <w:szCs w:val="24"/>
         </w:rPr>
         <w:t>open-source</w:t>
       </w:r>
       <w:r>
         <w:rPr>
-          <w:sz w:val="28"/>
-          <w:szCs w:val="28"/>
+          <w:sz w:val="24"/>
+          <w:szCs w:val="24"/>
         </w:rPr>
         <w:t xml:space="preserve"> librar</w:t>
       </w:r>
       <w:r>
         <w:rPr>
-          <w:sz w:val="28"/>
-          <w:szCs w:val="28"/>
+          <w:sz w:val="24"/>
+          <w:szCs w:val="24"/>
         </w:rPr>
         <w:t>ies</w:t>
       </w:r>
       <w:r>
         <w:rPr>
-          <w:sz w:val="28"/>
-          <w:szCs w:val="28"/>
+          <w:sz w:val="24"/>
+          <w:szCs w:val="24"/>
         </w:rPr>
         <w:t xml:space="preserve"> </w:t>
       </w:r>
       <w:r>
         <w:rPr>
-          <w:sz w:val="28"/>
-          <w:szCs w:val="28"/>
-        </w:rPr>
-        <w:t xml:space="preserve">provided by equipment </w:t>
-      </w:r>
-      <w:r>
-        <w:rPr>
-          <w:sz w:val="28"/>
-          <w:szCs w:val="28"/>
-        </w:rPr>
-        <w:t>manufacturer</w:t>
-      </w:r>
-      <w:r>
-        <w:rPr>
-          <w:sz w:val="28"/>
-          <w:szCs w:val="28"/>
-        </w:rPr>
-        <w:t>s</w:t>
-      </w:r>
-      <w:r>
-        <w:rPr>
-          <w:sz w:val="28"/>
-          <w:szCs w:val="28"/>
+          <w:sz w:val="24"/>
+          <w:szCs w:val="24"/>
+        </w:rPr>
+        <w:t>provided by equipment manufacturers</w:t>
+      </w:r>
+      <w:r>
+        <w:rPr>
+          <w:sz w:val="24"/>
+          <w:szCs w:val="24"/>
         </w:rPr>
         <w:t xml:space="preserve"> can be used</w:t>
       </w:r>
       <w:r>
         <w:rPr>
-          <w:sz w:val="28"/>
-          <w:szCs w:val="28"/>
+          <w:sz w:val="24"/>
+          <w:szCs w:val="24"/>
         </w:rPr>
         <w:t>, so that</w:t>
       </w:r>
       <w:r>
         <w:rPr>
-          <w:sz w:val="28"/>
-          <w:szCs w:val="28"/>
+          <w:sz w:val="24"/>
+          <w:szCs w:val="24"/>
         </w:rPr>
         <w:t xml:space="preserve"> </w:t>
       </w:r>
       <w:r>
         <w:rPr>
-          <w:sz w:val="28"/>
-          <w:szCs w:val="28"/>
+          <w:sz w:val="24"/>
+          <w:szCs w:val="24"/>
         </w:rPr>
         <w:t>not need to</w:t>
       </w:r>
       <w:r>
         <w:rPr>
-          <w:sz w:val="28"/>
-          <w:szCs w:val="28"/>
+          <w:sz w:val="24"/>
+          <w:szCs w:val="24"/>
         </w:rPr>
         <w:t xml:space="preserve"> build</w:t>
       </w:r>
       <w:r>
         <w:rPr>
-          <w:sz w:val="28"/>
-          <w:szCs w:val="28"/>
+          <w:sz w:val="24"/>
+          <w:szCs w:val="24"/>
         </w:rPr>
         <w:t xml:space="preserve"> device connection from scratch. </w:t>
       </w:r>
       <w:r>
         <w:rPr>
-          <w:sz w:val="28"/>
-          <w:szCs w:val="28"/>
+          <w:sz w:val="24"/>
+          <w:szCs w:val="24"/>
         </w:rPr>
         <w:t>Additionally</w:t>
       </w:r>
       <w:r>
         <w:rPr>
-          <w:sz w:val="28"/>
-          <w:szCs w:val="28"/>
+          <w:sz w:val="24"/>
+          <w:szCs w:val="24"/>
         </w:rPr>
         <w:t xml:space="preserve">, there </w:t>
       </w:r>
       <w:r>
         <w:rPr>
-          <w:sz w:val="28"/>
-          <w:szCs w:val="28"/>
+          <w:sz w:val="24"/>
+          <w:szCs w:val="24"/>
         </w:rPr>
         <w:t>is</w:t>
       </w:r>
       <w:r>
         <w:rPr>
-          <w:sz w:val="28"/>
-          <w:szCs w:val="28"/>
+          <w:sz w:val="24"/>
+          <w:szCs w:val="24"/>
         </w:rPr>
         <w:t xml:space="preserve"> mature tool</w:t>
       </w:r>
       <w:r>
         <w:rPr>
-          <w:sz w:val="28"/>
-          <w:szCs w:val="28"/>
+          <w:sz w:val="24"/>
+          <w:szCs w:val="24"/>
         </w:rPr>
         <w:t xml:space="preserve"> </w:t>
       </w:r>
       <w:r>
         <w:rPr>
-          <w:sz w:val="28"/>
-          <w:szCs w:val="28"/>
-        </w:rPr>
-        <w:t>chain in native development, which is efficient for group work.</w:t>
-      </w:r>
+          <w:sz w:val="24"/>
+          <w:szCs w:val="24"/>
+        </w:rPr>
+        <w:t xml:space="preserve">chain in native development, which </w:t>
+      </w:r>
+      <w:r>
+        <w:rPr>
+          <w:sz w:val="24"/>
+          <w:szCs w:val="24"/>
+        </w:rPr>
+        <w:lastRenderedPageBreak/>
+        <w:t>is efficient for group work.</w:t>
+      </w:r>
+    </w:p>
+    <w:p>
+      <w:pPr>
+        <w:pStyle w:val="a7"/>
+        <w:ind w:left="360" w:firstLineChars="0" w:firstLine="0"/>
+        <w:rPr>
+          <w:sz w:val="24"/>
+          <w:szCs w:val="24"/>
+        </w:rPr>
+      </w:pPr>
     </w:p>
     <w:p>
       <w:pPr>
@@ -587,7 +700,165 @@
         <w:pStyle w:val="a7"/>
         <w:ind w:left="360" w:firstLineChars="0" w:firstLine="0"/>
         <w:rPr>
+          <w:sz w:val="24"/>
+          <w:szCs w:val="24"/>
+        </w:rPr>
+      </w:pPr>
+      <w:r>
+        <w:rPr>
           <w:rFonts w:hint="eastAsia"/>
+          <w:sz w:val="24"/>
+          <w:szCs w:val="24"/>
+        </w:rPr>
+        <w:t>P</w:t>
+      </w:r>
+      <w:r>
+        <w:rPr>
+          <w:sz w:val="24"/>
+          <w:szCs w:val="24"/>
+        </w:rPr>
+        <w:t xml:space="preserve">olar H10 is a </w:t>
+      </w:r>
+      <w:r>
+        <w:rPr>
+          <w:sz w:val="24"/>
+          <w:szCs w:val="24"/>
+        </w:rPr>
+        <w:t xml:space="preserve">chest strap whose heart rate sensor can precisely monitor heart rate in real time. </w:t>
+      </w:r>
+      <w:r>
+        <w:rPr>
+          <w:sz w:val="24"/>
+          <w:szCs w:val="24"/>
+        </w:rPr>
+        <w:t>It</w:t>
+      </w:r>
+      <w:r>
+        <w:rPr>
+          <w:sz w:val="24"/>
+          <w:szCs w:val="24"/>
+        </w:rPr>
+        <w:t xml:space="preserve"> will </w:t>
+      </w:r>
+      <w:r>
+        <w:rPr>
+          <w:sz w:val="24"/>
+          <w:szCs w:val="24"/>
+        </w:rPr>
+        <w:t xml:space="preserve">be </w:t>
+      </w:r>
+      <w:r>
+        <w:rPr>
+          <w:sz w:val="24"/>
+          <w:szCs w:val="24"/>
+        </w:rPr>
+        <w:t>integrate</w:t>
+      </w:r>
+      <w:r>
+        <w:rPr>
+          <w:sz w:val="24"/>
+          <w:szCs w:val="24"/>
+        </w:rPr>
+        <w:t>d</w:t>
+      </w:r>
+      <w:r>
+        <w:rPr>
+          <w:sz w:val="24"/>
+          <w:szCs w:val="24"/>
+        </w:rPr>
+        <w:t xml:space="preserve"> into </w:t>
+      </w:r>
+      <w:r>
+        <w:rPr>
+          <w:sz w:val="24"/>
+          <w:szCs w:val="24"/>
+        </w:rPr>
+        <w:t>the</w:t>
+      </w:r>
+      <w:r>
+        <w:rPr>
+          <w:sz w:val="24"/>
+          <w:szCs w:val="24"/>
+        </w:rPr>
+        <w:t xml:space="preserve"> system to gather heart rate status of the user. Polar provided Polar SDK, which is a fully functional </w:t>
+      </w:r>
+      <w:r>
+        <w:rPr>
+          <w:sz w:val="24"/>
+          <w:szCs w:val="24"/>
+        </w:rPr>
+        <w:t xml:space="preserve">development library. </w:t>
+      </w:r>
+      <w:r>
+        <w:rPr>
+          <w:sz w:val="24"/>
+          <w:szCs w:val="24"/>
+        </w:rPr>
+        <w:t>It</w:t>
+      </w:r>
+      <w:r>
+        <w:rPr>
+          <w:sz w:val="24"/>
+          <w:szCs w:val="24"/>
+        </w:rPr>
+        <w:t xml:space="preserve"> can</w:t>
+      </w:r>
+      <w:r>
+        <w:rPr>
+          <w:sz w:val="24"/>
+          <w:szCs w:val="24"/>
+        </w:rPr>
+        <w:t xml:space="preserve"> be</w:t>
+      </w:r>
+      <w:r>
+        <w:rPr>
+          <w:sz w:val="24"/>
+          <w:szCs w:val="24"/>
+        </w:rPr>
+        <w:t xml:space="preserve"> use</w:t>
+      </w:r>
+      <w:r>
+        <w:rPr>
+          <w:sz w:val="24"/>
+          <w:szCs w:val="24"/>
+        </w:rPr>
+        <w:t xml:space="preserve">d </w:t>
+      </w:r>
+      <w:r>
+        <w:rPr>
+          <w:sz w:val="24"/>
+          <w:szCs w:val="24"/>
+        </w:rPr>
+        <w:t xml:space="preserve">to </w:t>
+      </w:r>
+      <w:r>
+        <w:rPr>
+          <w:sz w:val="24"/>
+          <w:szCs w:val="24"/>
+        </w:rPr>
+        <w:t>build</w:t>
+      </w:r>
+      <w:r>
+        <w:rPr>
+          <w:sz w:val="24"/>
+          <w:szCs w:val="24"/>
+        </w:rPr>
+        <w:t xml:space="preserve"> connection between mobile and the chest strap using Bluetooth and collect data from its built-in memory. </w:t>
+      </w:r>
+    </w:p>
+    <w:p>
+      <w:pPr>
+        <w:pStyle w:val="a7"/>
+        <w:ind w:left="360" w:firstLineChars="0" w:firstLine="0"/>
+        <w:rPr>
+          <w:sz w:val="24"/>
+          <w:szCs w:val="24"/>
+        </w:rPr>
+      </w:pPr>
+    </w:p>
+    <w:p>
+      <w:pPr>
+        <w:rPr>
           <w:sz w:val="28"/>
           <w:szCs w:val="28"/>
         </w:rPr>
@@ -598,169 +869,195 @@
           <w:sz w:val="28"/>
           <w:szCs w:val="28"/>
         </w:rPr>
-        <w:t>P</w:t>
-      </w:r>
-      <w:r>
-        <w:rPr>
-          <w:sz w:val="28"/>
-          <w:szCs w:val="28"/>
-        </w:rPr>
-        <w:t xml:space="preserve">olar H10 is a </w:t>
-      </w:r>
-      <w:r>
-        <w:rPr>
-          <w:sz w:val="28"/>
-          <w:szCs w:val="28"/>
-        </w:rPr>
-        <w:t>chest strap</w:t>
-      </w:r>
-      <w:r>
-        <w:rPr>
-          <w:sz w:val="28"/>
-          <w:szCs w:val="28"/>
-        </w:rPr>
-        <w:t xml:space="preserve"> whose heart rate sensor can </w:t>
-      </w:r>
-      <w:r>
-        <w:rPr>
-          <w:sz w:val="28"/>
-          <w:szCs w:val="28"/>
-        </w:rPr>
-        <w:t>precisely monitor heart rate in real time.</w:t>
-      </w:r>
-      <w:r>
-        <w:rPr>
-          <w:sz w:val="28"/>
-          <w:szCs w:val="28"/>
-        </w:rPr>
-        <w:t xml:space="preserve"> </w:t>
-      </w:r>
-      <w:r>
-        <w:rPr>
-          <w:sz w:val="28"/>
-          <w:szCs w:val="28"/>
-        </w:rPr>
-        <w:t>It</w:t>
-      </w:r>
-      <w:r>
-        <w:rPr>
-          <w:sz w:val="28"/>
-          <w:szCs w:val="28"/>
-        </w:rPr>
-        <w:t xml:space="preserve"> will </w:t>
-      </w:r>
-      <w:r>
-        <w:rPr>
-          <w:sz w:val="28"/>
-          <w:szCs w:val="28"/>
-        </w:rPr>
-        <w:t xml:space="preserve">be </w:t>
-      </w:r>
-      <w:r>
-        <w:rPr>
-          <w:sz w:val="28"/>
-          <w:szCs w:val="28"/>
-        </w:rPr>
-        <w:t>integrate</w:t>
-      </w:r>
-      <w:r>
-        <w:rPr>
-          <w:sz w:val="28"/>
-          <w:szCs w:val="28"/>
-        </w:rPr>
-        <w:t>d</w:t>
-      </w:r>
-      <w:r>
-        <w:rPr>
-          <w:sz w:val="28"/>
-          <w:szCs w:val="28"/>
-        </w:rPr>
-        <w:t xml:space="preserve"> into </w:t>
-      </w:r>
-      <w:r>
-        <w:rPr>
-          <w:sz w:val="28"/>
-          <w:szCs w:val="28"/>
-        </w:rPr>
-        <w:t>the</w:t>
-      </w:r>
-      <w:r>
-        <w:rPr>
-          <w:sz w:val="28"/>
-          <w:szCs w:val="28"/>
-        </w:rPr>
-        <w:t xml:space="preserve"> system </w:t>
-      </w:r>
-      <w:r>
-        <w:rPr>
-          <w:sz w:val="28"/>
-          <w:szCs w:val="28"/>
+        <w:t>4</w:t>
+      </w:r>
+      <w:r>
+        <w:rPr>
+          <w:sz w:val="28"/>
+          <w:szCs w:val="28"/>
+        </w:rPr>
+        <w:t xml:space="preserve">. Development </w:t>
+      </w:r>
+      <w:r>
+        <w:rPr>
+          <w:sz w:val="28"/>
+          <w:szCs w:val="28"/>
+        </w:rPr>
+        <w:t>Tool</w:t>
+      </w:r>
+      <w:r>
+        <w:rPr>
+          <w:sz w:val="28"/>
+          <w:szCs w:val="28"/>
+        </w:rPr>
+        <w:t xml:space="preserve"> – </w:t>
+      </w:r>
+      <w:bookmarkStart w:id="0" w:name="OLE_LINK1"/>
+      <w:bookmarkStart w:id="1" w:name="OLE_LINK2"/>
+      <w:r>
+        <w:rPr>
+          <w:sz w:val="28"/>
+          <w:szCs w:val="28"/>
+        </w:rPr>
+        <w:t>Android Studio</w:t>
+      </w:r>
+      <w:bookmarkEnd w:id="0"/>
+      <w:bookmarkEnd w:id="1"/>
+    </w:p>
+    <w:p>
+      <w:pPr>
+        <w:rPr>
+          <w:sz w:val="24"/>
+          <w:szCs w:val="24"/>
+        </w:rPr>
+      </w:pPr>
+      <w:r>
+        <w:rPr>
+          <w:rFonts w:hint="eastAsia"/>
+          <w:sz w:val="24"/>
+          <w:szCs w:val="24"/>
+        </w:rPr>
+        <w:t>T</w:t>
+      </w:r>
+      <w:r>
+        <w:rPr>
+          <w:sz w:val="24"/>
+          <w:szCs w:val="24"/>
+        </w:rPr>
+        <w:t xml:space="preserve">he development tool we chose is </w:t>
+      </w:r>
+      <w:r>
+        <w:rPr>
+          <w:sz w:val="24"/>
+          <w:szCs w:val="24"/>
+        </w:rPr>
+        <w:t>Android Studio</w:t>
+      </w:r>
+      <w:r>
+        <w:rPr>
+          <w:sz w:val="24"/>
+          <w:szCs w:val="24"/>
+        </w:rPr>
+        <w:t>. There are</w:t>
+      </w:r>
+      <w:r>
+        <w:rPr>
+          <w:sz w:val="24"/>
+          <w:szCs w:val="24"/>
+        </w:rPr>
+        <w:t xml:space="preserve"> two </w:t>
+      </w:r>
+      <w:r>
+        <w:rPr>
+          <w:sz w:val="24"/>
+          <w:szCs w:val="24"/>
+        </w:rPr>
+        <w:t xml:space="preserve">main reasons. Firstly, Use </w:t>
+      </w:r>
+      <w:r>
+        <w:rPr>
+          <w:sz w:val="24"/>
+          <w:szCs w:val="24"/>
+        </w:rPr>
+        <w:t>Android Studio</w:t>
+      </w:r>
+      <w:r>
+        <w:rPr>
+          <w:sz w:val="24"/>
+          <w:szCs w:val="24"/>
+        </w:rPr>
+        <w:t xml:space="preserve"> IDE can simplify the development. It provides grammar detection, package management, refactoring tool, and project build tool. </w:t>
+      </w:r>
+      <w:r>
+        <w:rPr>
+          <w:sz w:val="24"/>
+          <w:szCs w:val="24"/>
+        </w:rPr>
+        <w:t>Secondly,</w:t>
+      </w:r>
+      <w:r>
+        <w:rPr>
+          <w:sz w:val="24"/>
+          <w:szCs w:val="24"/>
+        </w:rPr>
+        <w:t xml:space="preserve"> we used </w:t>
+      </w:r>
+      <w:proofErr w:type="spellStart"/>
+      <w:r>
+        <w:rPr>
+          <w:sz w:val="24"/>
+          <w:szCs w:val="24"/>
+        </w:rPr>
+        <w:t>Intellij</w:t>
+      </w:r>
+      <w:proofErr w:type="spellEnd"/>
+      <w:r>
+        <w:rPr>
+          <w:sz w:val="24"/>
+          <w:szCs w:val="24"/>
+        </w:rPr>
+        <w:t xml:space="preserve"> IDEA in Developing maintainable </w:t>
+      </w:r>
+      <w:r>
+        <w:rPr>
+          <w:sz w:val="24"/>
+          <w:szCs w:val="24"/>
+        </w:rPr>
+        <w:t>Software module this autumn semester. They are both produced by JetBrains company and have the same user interface and operation logic, which will reduce our study cost in tools.</w:t>
+      </w:r>
+    </w:p>
+    <w:p>
+      <w:pPr>
+        <w:rPr>
+          <w:sz w:val="24"/>
+          <w:szCs w:val="24"/>
+        </w:rPr>
+      </w:pPr>
+    </w:p>
+    <w:p>
+      <w:pPr>
+        <w:rPr>
+          <w:sz w:val="28"/>
+          <w:szCs w:val="28"/>
+        </w:rPr>
+      </w:pPr>
+      <w:r>
+        <w:rPr>
+          <w:sz w:val="28"/>
+          <w:szCs w:val="28"/>
+        </w:rPr>
+        <w:t>5. Order of system module implementation</w:t>
+      </w:r>
+    </w:p>
+    <w:p>
+      <w:pPr>
+        <w:rPr>
+          <w:rFonts w:hint="eastAsia"/>
+          <w:sz w:val="24"/>
+          <w:szCs w:val="24"/>
+        </w:rPr>
+      </w:pPr>
+      <w:r>
+        <w:rPr>
+          <w:sz w:val="24"/>
+          <w:szCs w:val="24"/>
+        </w:rPr>
+        <w:t>In our project, there are two parts in the implementation stage: developing a simul</w:t>
+      </w:r>
+      <w:r>
+        <w:rPr>
+          <w:sz w:val="24"/>
+          <w:szCs w:val="24"/>
+        </w:rPr>
+        <w:t xml:space="preserve">ator and a real mobile application. We decided to develop the public parts first. The data processing module and report analysis module are both in two parts and will be implemented first. Then we will complete the simulator first for the test </w:t>
+      </w:r>
+      <w:r>
+        <w:rPr>
+          <w:sz w:val="24"/>
+          <w:szCs w:val="24"/>
         </w:rPr>
         <w:lastRenderedPageBreak/>
-        <w:t xml:space="preserve">to gather heart rate status of the user. Polar provided Polar SDK, which is a fully functional </w:t>
-      </w:r>
-      <w:r>
-        <w:rPr>
-          <w:sz w:val="28"/>
-          <w:szCs w:val="28"/>
-        </w:rPr>
-        <w:t xml:space="preserve">development library. </w:t>
-      </w:r>
-      <w:r>
-        <w:rPr>
-          <w:sz w:val="28"/>
-          <w:szCs w:val="28"/>
-        </w:rPr>
-        <w:t>It</w:t>
-      </w:r>
-      <w:r>
-        <w:rPr>
-          <w:sz w:val="28"/>
-          <w:szCs w:val="28"/>
-        </w:rPr>
-        <w:t xml:space="preserve"> can</w:t>
-      </w:r>
-      <w:r>
-        <w:rPr>
-          <w:sz w:val="28"/>
-          <w:szCs w:val="28"/>
-        </w:rPr>
-        <w:t xml:space="preserve"> be</w:t>
-      </w:r>
-      <w:r>
-        <w:rPr>
-          <w:sz w:val="28"/>
-          <w:szCs w:val="28"/>
-        </w:rPr>
-        <w:t xml:space="preserve"> use</w:t>
-      </w:r>
-      <w:r>
-        <w:rPr>
-          <w:sz w:val="28"/>
-          <w:szCs w:val="28"/>
-        </w:rPr>
-        <w:t xml:space="preserve">d </w:t>
-      </w:r>
-      <w:r>
-        <w:rPr>
-          <w:sz w:val="28"/>
-          <w:szCs w:val="28"/>
-        </w:rPr>
-        <w:t xml:space="preserve">to </w:t>
-      </w:r>
-      <w:r>
-        <w:rPr>
-          <w:sz w:val="28"/>
-          <w:szCs w:val="28"/>
-        </w:rPr>
-        <w:t>build</w:t>
-      </w:r>
-      <w:r>
-        <w:rPr>
-          <w:sz w:val="28"/>
-          <w:szCs w:val="28"/>
-        </w:rPr>
-        <w:t xml:space="preserve"> connection between mobile and the chest strap using Bluetooth and collect data from its built-in memory. </w:t>
+        <w:t>of algorithm and system. After that, we will focus on the connection between mobile application and wearable devices, which belongs to the data capturing module.</w:t>
       </w:r>
     </w:p>
     <w:sectPr>
@@ -1400,7 +1697,6 @@
   <w:style w:type="character" w:default="1" w:styleId="a0">
     <w:name w:val="Default Paragraph Font"/>
     <w:uiPriority w:val="1"/>
-    <w:semiHidden/>
     <w:unhideWhenUsed/>
   </w:style>
   <w:style w:type="table" w:default="1" w:styleId="a1">

</xml_diff>